<commit_message>
Update to conops, reqs doc
</commit_message>
<xml_diff>
--- a/Documentation/Requirements Document.docx
+++ b/Documentation/Requirements Document.docx
@@ -156,10 +156,7 @@
         <w:tab/>
       </w:r>
       <w:r>
-        <w:t>3.2</w:t>
-      </w:r>
-      <w:r>
-        <w:t xml:space="preserve"> User Story</w:t>
+        <w:t>3.2 User Story</w:t>
       </w:r>
     </w:p>
     <w:p>
@@ -188,13 +185,7 @@
         <w:tab/>
       </w:r>
       <w:r>
-        <w:t>3.3</w:t>
-      </w:r>
-      <w:r>
-        <w:t xml:space="preserve"> User Story</w:t>
-      </w:r>
-      <w:r>
-        <w:t xml:space="preserve"> </w:t>
+        <w:t xml:space="preserve">3.3 User Story </w:t>
       </w:r>
     </w:p>
     <w:p>
@@ -223,13 +214,7 @@
         <w:tab/>
       </w:r>
       <w:r>
-        <w:t>3.4</w:t>
-      </w:r>
-      <w:r>
-        <w:t xml:space="preserve"> User Story</w:t>
-      </w:r>
-      <w:r>
-        <w:t xml:space="preserve"> </w:t>
+        <w:t xml:space="preserve">3.4 User Story </w:t>
       </w:r>
     </w:p>
     <w:p>
@@ -258,10 +243,7 @@
         <w:tab/>
       </w:r>
       <w:r>
-        <w:t>3.5</w:t>
-      </w:r>
-      <w:r>
-        <w:t xml:space="preserve"> User Story </w:t>
+        <w:t xml:space="preserve">3.5 User Story </w:t>
       </w:r>
     </w:p>
     <w:p>
@@ -290,10 +272,7 @@
         <w:tab/>
       </w:r>
       <w:r>
-        <w:t>3.6</w:t>
-      </w:r>
-      <w:r>
-        <w:t xml:space="preserve"> User Story </w:t>
+        <w:t xml:space="preserve">3.6 User Story </w:t>
       </w:r>
     </w:p>
     <w:p>
@@ -322,10 +301,7 @@
         <w:tab/>
       </w:r>
       <w:r>
-        <w:t>3.7</w:t>
-      </w:r>
-      <w:r>
-        <w:t xml:space="preserve"> User Story </w:t>
+        <w:t xml:space="preserve">3.7 User Story </w:t>
       </w:r>
     </w:p>
     <w:p>
@@ -354,10 +330,7 @@
         <w:tab/>
       </w:r>
       <w:r>
-        <w:t>3.8</w:t>
-      </w:r>
-      <w:r>
-        <w:t xml:space="preserve"> User Story </w:t>
+        <w:t xml:space="preserve">3.8 User Story </w:t>
       </w:r>
     </w:p>
     <w:p>
@@ -390,10 +363,36 @@
         <w:tab/>
       </w:r>
       <w:r>
-        <w:t>3.</w:t>
-      </w:r>
-      <w:r>
-        <w:t>9</w:t>
+        <w:t xml:space="preserve">3.9 User Story </w:t>
+      </w:r>
+    </w:p>
+    <w:p>
+      <w:pPr>
+        <w:tabs>
+          <w:tab w:val="left" w:pos="270"/>
+          <w:tab w:val="left" w:pos="540"/>
+          <w:tab w:val="left" w:pos="810"/>
+        </w:tabs>
+        <w:ind w:left="270"/>
+      </w:pPr>
+      <w:r>
+        <w:t xml:space="preserve">As a customer with a telecom that uses Innovative Systems products, I want to submit a trouble ticket because &lt;Innovative Systems product&gt; of mine is broken, and I want to do it from my &lt;iOS device, Android device&gt;. </w:t>
+      </w:r>
+    </w:p>
+    <w:p>
+      <w:pPr>
+        <w:pStyle w:val="Heading3"/>
+        <w:tabs>
+          <w:tab w:val="left" w:pos="270"/>
+          <w:tab w:val="left" w:pos="540"/>
+          <w:tab w:val="left" w:pos="810"/>
+        </w:tabs>
+      </w:pPr>
+      <w:r>
+        <w:tab/>
+      </w:r>
+      <w:r>
+        <w:t>3.10</w:t>
       </w:r>
       <w:r>
         <w:t xml:space="preserve"> User Story </w:t>
@@ -409,7 +408,7 @@
         <w:ind w:left="270"/>
       </w:pPr>
       <w:r>
-        <w:t xml:space="preserve">As a customer with a telecom that uses Innovative Systems products, I want to submit a trouble ticket because &lt;Innovative Systems product&gt; of mine is broken, and I want to do it from my &lt;iOS device, Android device&gt;. </w:t>
+        <w:t xml:space="preserve">As a customer with a telecom that uses Innovative Systems products, I want to get contact information for the support for my company from my &lt;iOS device, Android device&gt;. </w:t>
       </w:r>
     </w:p>
     <w:p>
@@ -423,177 +422,169 @@
       </w:pPr>
       <w:r>
         <w:tab/>
-      </w:r>
-      <w:r>
-        <w:t>3.1</w:t>
-      </w:r>
-      <w:r>
-        <w:t>0</w:t>
-      </w:r>
-      <w:r>
-        <w:t xml:space="preserve"> User Story </w:t>
-      </w:r>
-    </w:p>
-    <w:p>
-      <w:pPr>
-        <w:tabs>
-          <w:tab w:val="left" w:pos="270"/>
-          <w:tab w:val="left" w:pos="540"/>
-          <w:tab w:val="left" w:pos="810"/>
-        </w:tabs>
-        <w:ind w:left="270"/>
-      </w:pPr>
-      <w:r>
-        <w:t xml:space="preserve">As a customer with a telecom that uses Innovative Systems products, I want to get contact information for the support for my company from my &lt;iOS device, Android device&gt;. </w:t>
-      </w:r>
-    </w:p>
-    <w:p>
-      <w:pPr>
-        <w:pStyle w:val="Heading3"/>
-        <w:tabs>
-          <w:tab w:val="left" w:pos="270"/>
-          <w:tab w:val="left" w:pos="540"/>
-          <w:tab w:val="left" w:pos="810"/>
-        </w:tabs>
-      </w:pPr>
-      <w:r>
-        <w:tab/>
-      </w:r>
-      <w:r>
-        <w:t>3.1</w:t>
-      </w:r>
-      <w:r>
-        <w:t>1</w:t>
-      </w:r>
-      <w:r>
-        <w:t xml:space="preserve"> User Story </w:t>
-      </w:r>
-    </w:p>
-    <w:p>
-      <w:pPr>
-        <w:tabs>
-          <w:tab w:val="left" w:pos="270"/>
-          <w:tab w:val="left" w:pos="540"/>
-          <w:tab w:val="left" w:pos="810"/>
-        </w:tabs>
-        <w:ind w:left="270"/>
-      </w:pPr>
-      <w:r>
-        <w:t xml:space="preserve">As a telecom that uses Innovative Systems products, I want my customers to see a banner that displays my telecom’s name on the mobile apps that my customers use to check their account information.  </w:t>
-      </w:r>
-    </w:p>
-    <w:p>
-      <w:pPr>
-        <w:pStyle w:val="Heading2"/>
-        <w:tabs>
-          <w:tab w:val="left" w:pos="270"/>
-          <w:tab w:val="left" w:pos="540"/>
-          <w:tab w:val="left" w:pos="810"/>
-        </w:tabs>
-      </w:pPr>
-      <w:r>
-        <w:t>4.0</w:t>
-      </w:r>
-      <w:r>
-        <w:tab/>
-      </w:r>
-      <w:r>
-        <w:t>Tests of User Stories</w:t>
-      </w:r>
-    </w:p>
-    <w:p>
-      <w:pPr>
-        <w:pStyle w:val="Heading2"/>
-        <w:tabs>
-          <w:tab w:val="left" w:pos="270"/>
-          <w:tab w:val="left" w:pos="540"/>
-          <w:tab w:val="left" w:pos="810"/>
-        </w:tabs>
-      </w:pPr>
-      <w:r>
-        <w:t>5.0</w:t>
-      </w:r>
-      <w:r>
-        <w:tab/>
-      </w:r>
-      <w:r>
-        <w:t>A</w:t>
-      </w:r>
-      <w:r>
-        <w:t>nalysis</w:t>
-      </w:r>
-    </w:p>
-    <w:p>
-      <w:pPr>
-        <w:pStyle w:val="Heading3"/>
-        <w:tabs>
-          <w:tab w:val="left" w:pos="270"/>
-          <w:tab w:val="left" w:pos="540"/>
-          <w:tab w:val="left" w:pos="810"/>
-        </w:tabs>
-      </w:pPr>
-      <w:r>
-        <w:tab/>
-        <w:t xml:space="preserve">5.1 </w:t>
-      </w:r>
-      <w:r>
-        <w:t>Methods</w:t>
-      </w:r>
-    </w:p>
-    <w:p>
-      <w:pPr>
-        <w:pStyle w:val="Heading3"/>
-        <w:tabs>
-          <w:tab w:val="left" w:pos="270"/>
-          <w:tab w:val="left" w:pos="540"/>
-          <w:tab w:val="left" w:pos="810"/>
-        </w:tabs>
-      </w:pPr>
-      <w:r>
-        <w:tab/>
-        <w:t xml:space="preserve">5.2 </w:t>
-      </w:r>
-      <w:r>
-        <w:t>Algorithms</w:t>
-      </w:r>
-    </w:p>
-    <w:p>
-      <w:pPr>
-        <w:pStyle w:val="Heading3"/>
-        <w:tabs>
-          <w:tab w:val="left" w:pos="270"/>
-          <w:tab w:val="left" w:pos="540"/>
-          <w:tab w:val="left" w:pos="810"/>
-        </w:tabs>
-      </w:pPr>
-      <w:r>
-        <w:tab/>
-        <w:t xml:space="preserve">5.3 </w:t>
-      </w:r>
-      <w:r>
-        <w:t>Decisions</w:t>
-      </w:r>
-    </w:p>
-    <w:p>
-      <w:pPr>
-        <w:pStyle w:val="Heading4"/>
-        <w:tabs>
-          <w:tab w:val="left" w:pos="270"/>
-          <w:tab w:val="left" w:pos="540"/>
-          <w:tab w:val="left" w:pos="810"/>
-        </w:tabs>
-      </w:pPr>
-      <w:r>
-        <w:tab/>
-      </w:r>
-      <w:r>
-        <w:tab/>
-      </w:r>
-      <w:r>
-        <w:t xml:space="preserve">5.3.1 </w:t>
+        <w:t>3.11</w:t>
+      </w:r>
+      <w:r>
+        <w:t xml:space="preserve"> User Story</w:t>
       </w:r>
       <w:bookmarkStart w:id="0" w:name="_GoBack"/>
       <w:bookmarkEnd w:id="0"/>
+    </w:p>
+    <w:p>
+      <w:pPr>
+        <w:tabs>
+          <w:tab w:val="left" w:pos="270"/>
+          <w:tab w:val="left" w:pos="540"/>
+          <w:tab w:val="left" w:pos="810"/>
+        </w:tabs>
+        <w:ind w:left="270"/>
+      </w:pPr>
+      <w:r>
+        <w:t>As a customer with a telecom that uses Innovative Systems products, I have multiple accounts for both my business and my home with the same telecom. I want to be able to easily access the mobile application for both accounts from my &lt;iOS device, Android device&gt;.</w:t>
+      </w:r>
+    </w:p>
+    <w:p>
+      <w:pPr>
+        <w:pStyle w:val="Heading3"/>
+        <w:tabs>
+          <w:tab w:val="left" w:pos="270"/>
+          <w:tab w:val="left" w:pos="540"/>
+          <w:tab w:val="left" w:pos="810"/>
+        </w:tabs>
+      </w:pPr>
+      <w:r>
+        <w:tab/>
+      </w:r>
+      <w:r>
+        <w:t>3.12</w:t>
+      </w:r>
+      <w:r>
+        <w:t xml:space="preserve"> User Story </w:t>
+      </w:r>
+    </w:p>
+    <w:p>
+      <w:pPr>
+        <w:tabs>
+          <w:tab w:val="left" w:pos="270"/>
+          <w:tab w:val="left" w:pos="540"/>
+          <w:tab w:val="left" w:pos="810"/>
+        </w:tabs>
+        <w:ind w:left="270"/>
+      </w:pPr>
+      <w:r>
+        <w:t xml:space="preserve">As a telecom that uses Innovative Systems products, I want my customers to see a banner that displays my telecom’s name on the mobile apps that my customers use to check their account information.  </w:t>
+      </w:r>
+    </w:p>
+    <w:p>
+      <w:pPr>
+        <w:pStyle w:val="Heading2"/>
+        <w:tabs>
+          <w:tab w:val="left" w:pos="270"/>
+          <w:tab w:val="left" w:pos="540"/>
+          <w:tab w:val="left" w:pos="810"/>
+        </w:tabs>
+      </w:pPr>
+      <w:r>
+        <w:t>4.0</w:t>
+      </w:r>
+      <w:r>
+        <w:tab/>
+      </w:r>
+      <w:r>
+        <w:t>Tests of User Stories</w:t>
+      </w:r>
+    </w:p>
+    <w:p>
+      <w:pPr>
+        <w:pStyle w:val="Heading2"/>
+        <w:tabs>
+          <w:tab w:val="left" w:pos="270"/>
+          <w:tab w:val="left" w:pos="540"/>
+          <w:tab w:val="left" w:pos="810"/>
+        </w:tabs>
+      </w:pPr>
+      <w:r>
+        <w:t>5.0</w:t>
+      </w:r>
+      <w:r>
+        <w:tab/>
+      </w:r>
+      <w:r>
+        <w:t>A</w:t>
+      </w:r>
+      <w:r>
+        <w:t>nalysis</w:t>
+      </w:r>
+    </w:p>
+    <w:p>
+      <w:pPr>
+        <w:pStyle w:val="Heading3"/>
+        <w:tabs>
+          <w:tab w:val="left" w:pos="270"/>
+          <w:tab w:val="left" w:pos="540"/>
+          <w:tab w:val="left" w:pos="810"/>
+        </w:tabs>
+      </w:pPr>
+      <w:r>
+        <w:tab/>
+        <w:t xml:space="preserve">5.1 </w:t>
+      </w:r>
+      <w:r>
+        <w:t>Methods</w:t>
+      </w:r>
+    </w:p>
+    <w:p>
+      <w:pPr>
+        <w:pStyle w:val="Heading3"/>
+        <w:tabs>
+          <w:tab w:val="left" w:pos="270"/>
+          <w:tab w:val="left" w:pos="540"/>
+          <w:tab w:val="left" w:pos="810"/>
+        </w:tabs>
+      </w:pPr>
+      <w:r>
+        <w:tab/>
+        <w:t xml:space="preserve">5.2 </w:t>
+      </w:r>
+      <w:r>
+        <w:t>Algorithms</w:t>
+      </w:r>
+    </w:p>
+    <w:p>
+      <w:pPr>
+        <w:pStyle w:val="Heading3"/>
+        <w:tabs>
+          <w:tab w:val="left" w:pos="270"/>
+          <w:tab w:val="left" w:pos="540"/>
+          <w:tab w:val="left" w:pos="810"/>
+        </w:tabs>
+      </w:pPr>
+      <w:r>
+        <w:tab/>
+        <w:t xml:space="preserve">5.3 </w:t>
+      </w:r>
+      <w:r>
+        <w:t>Decisions</w:t>
+      </w:r>
+    </w:p>
+    <w:p>
+      <w:pPr>
+        <w:pStyle w:val="Heading4"/>
+        <w:tabs>
+          <w:tab w:val="left" w:pos="270"/>
+          <w:tab w:val="left" w:pos="540"/>
+          <w:tab w:val="left" w:pos="810"/>
+        </w:tabs>
+      </w:pPr>
+      <w:r>
+        <w:tab/>
+      </w:r>
+      <w:r>
+        <w:tab/>
+      </w:r>
+      <w:r>
+        <w:t xml:space="preserve">5.3.1 </w:t>
+      </w:r>
       <w:r>
         <w:t>Native Applications</w:t>
       </w:r>
@@ -1110,6 +1101,7 @@
   <w:style w:type="character" w:default="1" w:styleId="DefaultParagraphFont">
     <w:name w:val="Default Paragraph Font"/>
     <w:uiPriority w:val="1"/>
+    <w:semiHidden/>
     <w:unhideWhenUsed/>
   </w:style>
   <w:style w:type="table" w:default="1" w:styleId="TableNormal">
@@ -1632,6 +1624,7 @@
   <w:style w:type="character" w:default="1" w:styleId="DefaultParagraphFont">
     <w:name w:val="Default Paragraph Font"/>
     <w:uiPriority w:val="1"/>
+    <w:semiHidden/>
     <w:unhideWhenUsed/>
   </w:style>
   <w:style w:type="table" w:default="1" w:styleId="TableNormal">

</xml_diff>